<commit_message>
a few small edits/adds since was in documentation mode
</commit_message>
<xml_diff>
--- a/lava-core/docs/source/LAVADevelopmentGuide.docx
+++ b/lava-core/docs/source/LAVADevelopmentGuide.docx
@@ -11,6 +11,7 @@
           <w:docPartUnique/>
         </w:docPartObj>
       </w:sdtPr>
+      <w:sdtEndPr/>
       <w:sdtContent>
         <w:p>
           <w:r>
@@ -107,6 +108,7 @@
                           <w:dataBinding w:prefixMappings="xmlns:ns0='http://schemas.openxmlformats.org/package/2006/metadata/core-properties' xmlns:ns1='http://purl.org/dc/elements/1.1/'" w:xpath="/ns0:coreProperties[1]/ns1:title[1]" w:storeItemID="{6C3C8BC8-F283-45AE-878A-BAB7291924A1}"/>
                           <w:text/>
                         </w:sdtPr>
+                        <w:sdtEndPr/>
                         <w:sdtContent>
                           <w:p>
                             <w:pPr>
@@ -161,6 +163,7 @@
                           <w:dataBinding w:prefixMappings="xmlns:ns0='http://schemas.openxmlformats.org/package/2006/metadata/core-properties' xmlns:ns1='http://purl.org/dc/elements/1.1/'" w:xpath="/ns0:coreProperties[1]/ns1:subject[1]" w:storeItemID="{6C3C8BC8-F283-45AE-878A-BAB7291924A1}"/>
                           <w:text/>
                         </w:sdtPr>
+                        <w:sdtEndPr/>
                         <w:sdtContent>
                           <w:p>
                             <w:pPr>
@@ -199,6 +202,7 @@
                           <w:dataBinding w:prefixMappings="xmlns:ns0='http://schemas.openxmlformats.org/package/2006/metadata/core-properties' xmlns:ns1='http://purl.org/dc/elements/1.1/'" w:xpath="/ns0:coreProperties[1]/ns1:creator[1]" w:storeItemID="{6C3C8BC8-F283-45AE-878A-BAB7291924A1}"/>
                           <w:text/>
                         </w:sdtPr>
+                        <w:sdtEndPr/>
                         <w:sdtContent>
                           <w:p>
                             <w:pPr>
@@ -20693,196 +20697,64 @@
     </w:p>
     <w:p>
       <w:r>
-        <w:t xml:space="preserve">The webflow module provides a programmatically-defined page flow management solution based on action definitions and their interrelationships.  Standard page flows for list display pages and entity CRUD (create, read, update, delete) pages are defined in the core scope.  Custom page flows can be defined and applied to new action types.  </w:t>
-      </w:r>
-    </w:p>
+        <w:t>The webflow module provides a programmatically-defined page flow management solution based on action definitions and their interrelationships.</w:t>
+      </w:r>
+      <w:r>
+        <w:t xml:space="preserve"> Flows with subflows ensure that context is retained in the parent flow when a subflow ends. Webflow has solutions for browser Back button issues and user double submits. </w:t>
+      </w:r>
+      <w:r>
+        <w:t xml:space="preserve">Multiple flows can exist simultaneously and a user can resume any given flow from the state it was paused. </w:t>
+      </w:r>
+      <w:r>
+        <w:t xml:space="preserve">Standard page flows for list display pages and entity CRUD (create, read, update, delete) pages are defined in the core scope.  Custom page flows can be defined and applied to new action types.  </w:t>
+      </w:r>
+    </w:p>
+    <w:p/>
+    <w:p>
+      <w:pPr>
+        <w:pStyle w:val="Heading2"/>
+      </w:pPr>
+      <w:bookmarkStart w:id="86" w:name="_Toc368325198"/>
+      <w:r>
+        <w:t>CRMS Scope</w:t>
+      </w:r>
+      <w:bookmarkEnd w:id="86"/>
+      <w:r>
+        <w:t xml:space="preserve"> </w:t>
+      </w:r>
+    </w:p>
+    <w:p>
+      <w:r>
+        <w:t xml:space="preserve">The crms framework scope provides functionality and modules specific to clinical research projects such as patient management, enrollment management, visit scheduling, and assessment data collection.  This section provides a summary description of the functionality provided by each module organized within the crms scope. </w:t>
+      </w:r>
+    </w:p>
+    <w:p/>
     <w:p>
       <w:pPr>
         <w:pStyle w:val="Heading3"/>
       </w:pPr>
-      <w:bookmarkStart w:id="86" w:name="_Toc368325189"/>
-      <w:r>
-        <w:t>Admin</w:t>
-      </w:r>
-      <w:bookmarkEnd w:id="86"/>
-    </w:p>
-    <w:p>
-      <w:r>
-        <w:t>The admin module primarily provides a user interface to system configuration/administration functionality including sessions and authorization.</w:t>
-      </w:r>
-    </w:p>
-    <w:p>
-      <w:pPr>
-        <w:pStyle w:val="Heading3"/>
-      </w:pPr>
-      <w:bookmarkStart w:id="87" w:name="_Toc368325190"/>
-      <w:r>
-        <w:t>Auditing</w:t>
+      <w:bookmarkStart w:id="87" w:name="_Toc103232369"/>
+      <w:bookmarkStart w:id="88" w:name="_Toc368325199"/>
+      <w:r>
+        <w:t xml:space="preserve">Patient / Project Context </w:t>
+      </w:r>
+      <w:r>
+        <w:t>(not a module but important to explain here)</w:t>
       </w:r>
       <w:bookmarkEnd w:id="87"/>
-    </w:p>
-    <w:p>
-      <w:r>
-        <w:t xml:space="preserve">The auditing module provides a basic mechanism to track all changes to application data with a log of events, entities, and properties along with old and new values and the details of the user session responsible for the modifications (user, host, time).   </w:t>
-      </w:r>
-    </w:p>
-    <w:p>
-      <w:pPr>
-        <w:pStyle w:val="Heading3"/>
-      </w:pPr>
-      <w:bookmarkStart w:id="88" w:name="_Toc368325191"/>
-      <w:r>
-        <w:t>Authorization</w:t>
-      </w:r>
       <w:bookmarkEnd w:id="88"/>
     </w:p>
     <w:p>
       <w:r>
-        <w:t xml:space="preserve">LAVA provides a standard role-based authorization module that enables all actions/events to be restricted based on the roles that are assigned to users and groups.  </w:t>
-      </w:r>
-    </w:p>
-    <w:p>
-      <w:pPr>
-        <w:pStyle w:val="Heading3"/>
-      </w:pPr>
-      <w:bookmarkStart w:id="89" w:name="_Toc368325192"/>
-      <w:r>
-        <w:t>Dao</w:t>
-      </w:r>
-      <w:bookmarkEnd w:id="89"/>
-    </w:p>
-    <w:p>
-      <w:r>
-        <w:t xml:space="preserve">The Data Access Object (DAO) module layer in LAVA abstracts all aspects of data retrieval and persistence into a simplified object oriented interface.   In addition, the DAO layer provides a standard mechanism for ad-hoc filtering of data by application users and for authorization based filtering that restricts records based on application specific data authorization rules. </w:t>
-      </w:r>
-    </w:p>
-    <w:p>
-      <w:pPr>
-        <w:pStyle w:val="Heading3"/>
-      </w:pPr>
-      <w:bookmarkStart w:id="90" w:name="_Toc368325193"/>
-      <w:r>
-        <w:t>List</w:t>
-      </w:r>
-      <w:bookmarkEnd w:id="90"/>
-    </w:p>
-    <w:p>
-      <w:r>
-        <w:t xml:space="preserve">The list module provides services for defining, customizing, and using lists of data values throughout LAVA applications.  The module provides mechanisms for both static and dynamically populated lists. </w:t>
-      </w:r>
-    </w:p>
-    <w:p>
-      <w:pPr>
-        <w:pStyle w:val="Heading3"/>
-      </w:pPr>
-      <w:bookmarkStart w:id="91" w:name="_Toc368325194"/>
-      <w:r>
-        <w:t>Metadata</w:t>
-      </w:r>
-      <w:bookmarkEnd w:id="91"/>
-    </w:p>
-    <w:p>
-      <w:r>
-        <w:t xml:space="preserve">Metadata is used by the LAVA framework to define properties for controls and fields displayed in the user interface of LAVA applications.   Properties that are defined in metadata include the </w:t>
-      </w:r>
-      <w:r>
+        <w:t>One of the primary features of a lava scope is the ability to provide a common set of organizing contexts for all functionality defined within the scope.  For the crms scope, these organizing contexts are the Patient and Project entities.   What this means in practice is that all crms functionality is accessed in the context of a specific current patient and/or project.  This enables data screens to be easily programmed to display data just for the current context and to limit data access based on the current user’s role assignments relative to the patients/project associations in the system.   The patient and project controls are shown in the screen shot below.</w:t>
+      </w:r>
+    </w:p>
+    <w:p>
+      <w:r>
+        <w:rPr>
+          <w:noProof/>
+        </w:rPr>
         <w:lastRenderedPageBreak/>
-        <w:t>type of data, type of control to use (dropdown, textbox, text), the label for the control, required status, and lookup list.</w:t>
-      </w:r>
-    </w:p>
-    <w:p>
-      <w:pPr>
-        <w:pStyle w:val="Heading3"/>
-      </w:pPr>
-      <w:bookmarkStart w:id="92" w:name="_Toc368325195"/>
-      <w:r>
-        <w:t>Reporting</w:t>
-      </w:r>
-      <w:bookmarkEnd w:id="92"/>
-      <w:r>
-        <w:t xml:space="preserve"> </w:t>
-      </w:r>
-    </w:p>
-    <w:p>
-      <w:r>
-        <w:t xml:space="preserve">The reporting module provides some basic reporting templates and a report launching screen with support for specifying basic report criteria (e.g. date ranges). </w:t>
-      </w:r>
-    </w:p>
-    <w:p>
-      <w:pPr>
-        <w:pStyle w:val="Heading3"/>
-      </w:pPr>
-      <w:bookmarkStart w:id="93" w:name="_Toc368325196"/>
-      <w:r>
-        <w:t>Session</w:t>
-      </w:r>
-      <w:bookmarkEnd w:id="93"/>
-    </w:p>
-    <w:p>
-      <w:r>
-        <w:t xml:space="preserve">The session module supports a logical LAVA session that is abstracted from the http session to track the user, host, time of login, latest activity, session expiration. </w:t>
-      </w:r>
-    </w:p>
-    <w:p>
-      <w:pPr>
-        <w:pStyle w:val="Heading3"/>
-      </w:pPr>
-      <w:bookmarkStart w:id="94" w:name="_Toc368325197"/>
-      <w:r>
-        <w:t>Webflow</w:t>
-      </w:r>
-      <w:bookmarkEnd w:id="94"/>
-    </w:p>
-    <w:p>
-      <w:r>
-        <w:t xml:space="preserve">The webflow module provides a programmatically-defined page flow management solution based on action definitions and their interrelationships.  Standard page flows for list display pages and entity CRUD (create, read, update, delete) pages are defined in the core scope.  Custom page flows can be defined and applied to new action types.  </w:t>
-      </w:r>
-    </w:p>
-    <w:p/>
-    <w:p>
-      <w:pPr>
-        <w:pStyle w:val="Heading2"/>
-      </w:pPr>
-      <w:bookmarkStart w:id="95" w:name="_Toc368325198"/>
-      <w:r>
-        <w:t>CRMS Scope</w:t>
-      </w:r>
-      <w:bookmarkEnd w:id="95"/>
-      <w:r>
-        <w:t xml:space="preserve"> </w:t>
-      </w:r>
-    </w:p>
-    <w:p>
-      <w:r>
-        <w:t xml:space="preserve">The crms framework scope provides functionality and modules specific to clinical research projects such as patient management, enrollment management, visit scheduling, and assessment data collection.  This section provides a summary description of the functionality provided by each module organized within the crms scope. </w:t>
-      </w:r>
-    </w:p>
-    <w:p/>
-    <w:p>
-      <w:pPr>
-        <w:pStyle w:val="Heading3"/>
-      </w:pPr>
-      <w:bookmarkStart w:id="96" w:name="_Toc103232369"/>
-      <w:bookmarkStart w:id="97" w:name="_Toc368325199"/>
-      <w:r>
-        <w:t xml:space="preserve">Patient / Project Context </w:t>
-      </w:r>
-      <w:r>
-        <w:t>(not a module but important to explain here)</w:t>
-      </w:r>
-      <w:bookmarkEnd w:id="96"/>
-      <w:bookmarkEnd w:id="97"/>
-    </w:p>
-    <w:p>
-      <w:r>
-        <w:t>One of the primary features of a lava scope is the ability to provide a common set of organizing contexts for all functionality defined within the scope.  For the crms scope, these organizing contexts are the Patient and Project entities.   What this means in practice is that all crms functionality is accessed in the context of a specific current patient and/or project.  This enables data screens to be easily programmed to display data just for the current context and to limit data access based on the current user’s role assignments relative to the patients/project associations in the system.   The patient and project controls are shown in the screen shot below.</w:t>
-      </w:r>
-    </w:p>
-    <w:p>
-      <w:r>
-        <w:rPr>
-          <w:noProof/>
-        </w:rPr>
         <w:drawing>
           <wp:inline distT="0" distB="0" distL="0" distR="0" wp14:anchorId="1A9963D6" wp14:editId="0997DB2B">
             <wp:extent cx="6489700" cy="863600"/>
@@ -20943,177 +20815,170 @@
       <w:pPr>
         <w:pStyle w:val="Heading3"/>
       </w:pPr>
-      <w:bookmarkStart w:id="98" w:name="_Toc103232370"/>
-      <w:bookmarkStart w:id="99" w:name="_Toc368325200"/>
+      <w:bookmarkStart w:id="89" w:name="_Toc103232370"/>
+      <w:bookmarkStart w:id="90" w:name="_Toc368325200"/>
       <w:r>
         <w:t>Assessment</w:t>
       </w:r>
+      <w:bookmarkEnd w:id="89"/>
+      <w:bookmarkEnd w:id="90"/>
+    </w:p>
+    <w:p>
+      <w:r>
+        <w:t xml:space="preserve">The assessment module provides functionality for scheduling and entering assessment instruments (exam results, questionnaires, neuropsych, imaging, etc.) into LAVA applications.   Standard instrument tracking fields and custom page flows for data entry and validation are also defined. </w:t>
+      </w:r>
+    </w:p>
+    <w:p>
+      <w:pPr>
+        <w:pStyle w:val="Heading3"/>
+      </w:pPr>
+      <w:bookmarkStart w:id="91" w:name="_Toc103232371"/>
+      <w:bookmarkStart w:id="92" w:name="_Toc368325201"/>
+      <w:r>
+        <w:t>Enrollment</w:t>
+      </w:r>
+      <w:bookmarkEnd w:id="91"/>
+      <w:bookmarkEnd w:id="92"/>
+    </w:p>
+    <w:p>
+      <w:r>
+        <w:t xml:space="preserve">The enrollment module provides a standard mechanism for tracking patients/subjects relationship to projects or clinical programs over time.  Consent form tracking is also provided. </w:t>
+      </w:r>
+    </w:p>
+    <w:p>
+      <w:pPr>
+        <w:pStyle w:val="Heading3"/>
+      </w:pPr>
+      <w:bookmarkStart w:id="93" w:name="_Toc103232372"/>
+      <w:bookmarkStart w:id="94" w:name="_Toc368325202"/>
+      <w:r>
+        <w:t>People</w:t>
+      </w:r>
+      <w:bookmarkEnd w:id="93"/>
+      <w:bookmarkEnd w:id="94"/>
+    </w:p>
+    <w:p>
+      <w:r>
+        <w:t xml:space="preserve">The people module organizes functionality that relates directly to people, including Patient, Caregiver, Doctor, Contact Information, and Contact Log management.   </w:t>
+      </w:r>
+    </w:p>
+    <w:p>
+      <w:pPr>
+        <w:pStyle w:val="Heading3"/>
+      </w:pPr>
+      <w:bookmarkStart w:id="95" w:name="_Toc103232373"/>
+      <w:bookmarkStart w:id="96" w:name="_Toc368325203"/>
+      <w:r>
+        <w:t>Project</w:t>
+      </w:r>
+      <w:bookmarkEnd w:id="95"/>
+      <w:bookmarkEnd w:id="96"/>
+    </w:p>
+    <w:p>
+      <w:r>
+        <w:t xml:space="preserve">The project module provides functionality related to projects as a primary organizing structure within crms applications.  Projects can be further segmented into units, each with distinct patient/subject populations and application users (this supports multi-site LAVA crms applications).  </w:t>
+      </w:r>
+    </w:p>
+    <w:p>
+      <w:pPr>
+        <w:pStyle w:val="Heading3"/>
+      </w:pPr>
+      <w:bookmarkStart w:id="97" w:name="_Toc103232374"/>
+      <w:bookmarkStart w:id="98" w:name="_Toc368325204"/>
+      <w:r>
+        <w:t>Scheduling</w:t>
+      </w:r>
+      <w:bookmarkEnd w:id="97"/>
       <w:bookmarkEnd w:id="98"/>
+    </w:p>
+    <w:p>
+      <w:r>
+        <w:t xml:space="preserve">The scheduling module provides functionality for scheduling visits for patients/subjects in the context of specific projects.   </w:t>
+      </w:r>
+    </w:p>
+    <w:p>
+      <w:pPr>
+        <w:pStyle w:val="Heading2"/>
+      </w:pPr>
+      <w:bookmarkStart w:id="99" w:name="_Toc103232375"/>
+    </w:p>
+    <w:p>
+      <w:pPr>
+        <w:pStyle w:val="Heading2"/>
+      </w:pPr>
+    </w:p>
+    <w:p>
+      <w:pPr>
+        <w:pStyle w:val="Heading2"/>
+      </w:pPr>
+      <w:bookmarkStart w:id="100" w:name="_Toc368325205"/>
+      <w:r>
+        <w:t>Development of Applications with LAVA CRMS</w:t>
+      </w:r>
       <w:bookmarkEnd w:id="99"/>
-    </w:p>
-    <w:p>
-      <w:r>
-        <w:t xml:space="preserve">The assessment module provides functionality for scheduling and entering assessment instruments (exam results, questionnaires, neuropsych, imaging, etc.) into LAVA applications.   </w:t>
-      </w:r>
+      <w:bookmarkEnd w:id="100"/>
+    </w:p>
+    <w:p>
+      <w:r>
+        <w:t xml:space="preserve">This section presents an overview of LAVA CRMS application development in terms of the specific technical implementation layers.   </w:t>
+      </w:r>
+    </w:p>
+    <w:p>
+      <w:pPr>
+        <w:pStyle w:val="Heading3"/>
+      </w:pPr>
+      <w:bookmarkStart w:id="101" w:name="_Toc103232376"/>
+      <w:bookmarkStart w:id="102" w:name="_Toc368325206"/>
+      <w:r>
+        <w:t xml:space="preserve">Determining </w:t>
+      </w:r>
+      <w:r>
+        <w:t>W</w:t>
+      </w:r>
+      <w:r>
+        <w:t xml:space="preserve">here </w:t>
+      </w:r>
+      <w:r>
+        <w:t xml:space="preserve">Application </w:t>
+      </w:r>
+      <w:r>
+        <w:t>Functionality Fits in LAVA</w:t>
+      </w:r>
+      <w:r>
+        <w:t xml:space="preserve"> CRMS</w:t>
+      </w:r>
+      <w:bookmarkEnd w:id="101"/>
+      <w:bookmarkEnd w:id="102"/>
+    </w:p>
+    <w:p>
+      <w:r>
+        <w:t xml:space="preserve">When developing a new LAVA CRMS application, a typical early activity will be a fit/gap analysis of what functionality is required by the users of your application and the functionality already implemented in the CRMS scope.   Identified gaps can be resolved through customizing existing functionality (e.g. adding new properties to the base Patient domain object), by implementing new functionality (e.g. adding a new domain object to manage waiting lists for appointments), or by implementing new instruments to capture the specific measures used to assess patients/subjects in a project.  </w:t>
+      </w:r>
+    </w:p>
+    <w:p>
       <w:r>
         <w:lastRenderedPageBreak/>
-        <w:t xml:space="preserve">Standard instrument tracking fields and custom page flows for data entry and validation are also defined. </w:t>
+        <w:t xml:space="preserve">While the specific implementation details for each of these approaches differ, the technical and programming constructs that you will work with are common to each approach and include domain objects, actions, flow types, handlers, jsp pages, metadata, etc. </w:t>
       </w:r>
     </w:p>
     <w:p>
       <w:pPr>
         <w:pStyle w:val="Heading3"/>
       </w:pPr>
-      <w:bookmarkStart w:id="100" w:name="_Toc103232371"/>
-      <w:bookmarkStart w:id="101" w:name="_Toc368325201"/>
-      <w:r>
-        <w:t>Enrollment</w:t>
-      </w:r>
-      <w:bookmarkEnd w:id="100"/>
-      <w:bookmarkEnd w:id="101"/>
-    </w:p>
-    <w:p>
-      <w:r>
-        <w:t xml:space="preserve">The enrollment module provides a standard mechanism for tracking patients/subjects relationship to projects or clinical programs over time.  Consent form tracking is also provided. </w:t>
-      </w:r>
-    </w:p>
-    <w:p>
-      <w:pPr>
-        <w:pStyle w:val="Heading3"/>
-      </w:pPr>
-      <w:bookmarkStart w:id="102" w:name="_Toc103232372"/>
-      <w:bookmarkStart w:id="103" w:name="_Toc368325202"/>
-      <w:r>
-        <w:t>People</w:t>
-      </w:r>
-      <w:bookmarkEnd w:id="102"/>
+      <w:bookmarkStart w:id="103" w:name="_Toc103232377"/>
+      <w:bookmarkStart w:id="104" w:name="_Toc368325207"/>
+      <w:r>
+        <w:t>Domain Model</w:t>
+      </w:r>
+      <w:r>
+        <w:t xml:space="preserve"> Objects</w:t>
+      </w:r>
       <w:bookmarkEnd w:id="103"/>
-    </w:p>
-    <w:p>
-      <w:r>
-        <w:t xml:space="preserve">The people module organizes functionality that relates directly to people, including Patient, Caregiver, Doctor, Contact Information, and Contact Log management.   </w:t>
-      </w:r>
-    </w:p>
-    <w:p>
-      <w:pPr>
-        <w:pStyle w:val="Heading3"/>
-      </w:pPr>
-      <w:bookmarkStart w:id="104" w:name="_Toc103232373"/>
-      <w:bookmarkStart w:id="105" w:name="_Toc368325203"/>
-      <w:r>
-        <w:t>Project</w:t>
-      </w:r>
       <w:bookmarkEnd w:id="104"/>
-      <w:bookmarkEnd w:id="105"/>
-    </w:p>
-    <w:p>
-      <w:r>
-        <w:t xml:space="preserve">The project module provides functionality related to projects as a primary organizing structure within crms applications.  Projects can be further segmented into units, each with distinct patient/subject populations and application users (this supports multi-site LAVA crms applications).  </w:t>
-      </w:r>
-    </w:p>
-    <w:p>
-      <w:pPr>
-        <w:pStyle w:val="Heading3"/>
-      </w:pPr>
-      <w:bookmarkStart w:id="106" w:name="_Toc103232374"/>
-      <w:bookmarkStart w:id="107" w:name="_Toc368325204"/>
-      <w:r>
-        <w:t>Scheduling</w:t>
-      </w:r>
-      <w:bookmarkEnd w:id="106"/>
-      <w:bookmarkEnd w:id="107"/>
-    </w:p>
-    <w:p>
-      <w:r>
-        <w:t xml:space="preserve">The scheduling module provides functionality for scheduling visits for patients/subjects in the context of specific projects.   </w:t>
-      </w:r>
-    </w:p>
-    <w:p>
-      <w:pPr>
-        <w:pStyle w:val="Heading2"/>
-      </w:pPr>
-      <w:bookmarkStart w:id="108" w:name="_Toc103232375"/>
-    </w:p>
-    <w:p>
-      <w:pPr>
-        <w:pStyle w:val="Heading2"/>
-      </w:pPr>
-    </w:p>
-    <w:p>
-      <w:pPr>
-        <w:pStyle w:val="Heading2"/>
-      </w:pPr>
-      <w:bookmarkStart w:id="109" w:name="_Toc368325205"/>
-      <w:r>
-        <w:t>Development of Applications with LAVA CRMS</w:t>
-      </w:r>
-      <w:bookmarkEnd w:id="108"/>
-      <w:bookmarkEnd w:id="109"/>
-    </w:p>
-    <w:p>
-      <w:r>
-        <w:t xml:space="preserve">This section presents an overview of LAVA CRMS application development in terms of the specific technical implementation layers.   </w:t>
-      </w:r>
-    </w:p>
-    <w:p>
-      <w:pPr>
-        <w:pStyle w:val="Heading3"/>
-      </w:pPr>
-      <w:bookmarkStart w:id="110" w:name="_Toc103232376"/>
-      <w:bookmarkStart w:id="111" w:name="_Toc368325206"/>
-      <w:r>
-        <w:t xml:space="preserve">Determining </w:t>
-      </w:r>
-      <w:r>
-        <w:t>W</w:t>
-      </w:r>
-      <w:r>
-        <w:t xml:space="preserve">here </w:t>
-      </w:r>
-      <w:r>
-        <w:t xml:space="preserve">Application </w:t>
-      </w:r>
-      <w:r>
-        <w:t>Functionality Fits in LAVA</w:t>
-      </w:r>
-      <w:r>
-        <w:t xml:space="preserve"> CRMS</w:t>
-      </w:r>
-      <w:bookmarkEnd w:id="110"/>
-      <w:bookmarkEnd w:id="111"/>
-    </w:p>
-    <w:p>
-      <w:r>
-        <w:t xml:space="preserve">When developing a new LAVA CRMS application, a typical early activity will be a fit/gap analysis of what functionality is required by the users of your application and the functionality already implemented in the CRMS scope.   Identified gaps can be resolved through customizing existing functionality (e.g. adding new properties to the base Patient domain object), by implementing new functionality (e.g. adding a new domain object to manage waiting lists for appointments), or by implementing new instruments to capture the specific measures used to assess patients/subjects in a project.  </w:t>
-      </w:r>
-    </w:p>
-    <w:p>
-      <w:r>
-        <w:t xml:space="preserve">While the specific implementation details for each of these approaches differ, the technical and programming constructs that you will work with are common to each approach and include domain objects, actions, flow types, handlers, jsp pages, metadata, etc. </w:t>
-      </w:r>
-    </w:p>
-    <w:p>
-      <w:pPr>
-        <w:pStyle w:val="Heading3"/>
-      </w:pPr>
-      <w:bookmarkStart w:id="112" w:name="_Toc103232377"/>
-      <w:bookmarkStart w:id="113" w:name="_Toc368325207"/>
-      <w:r>
-        <w:t>Domain Model</w:t>
-      </w:r>
-      <w:r>
-        <w:t xml:space="preserve"> Objects</w:t>
-      </w:r>
-      <w:bookmarkEnd w:id="112"/>
-      <w:bookmarkEnd w:id="113"/>
-    </w:p>
-    <w:p>
-      <w:r>
-        <w:t xml:space="preserve">The LAVA framework has been implemented with a rich-domain model approach.  By this we mean that LAVA model objects are not simply weak collections of properties, but rather feature-rich elements of the logical application architecture.   The base LAVA model objects are coupled tightly to the DAO layer and mediate access to the DAO layer from other </w:t>
-      </w:r>
-      <w:r>
-        <w:lastRenderedPageBreak/>
-        <w:t>architectural layers through an embedded MANAGER object (specific and extensible for each model object) and via custom business rules defined as methods on the model objects.</w:t>
+    </w:p>
+    <w:p>
+      <w:r>
+        <w:t>The LAVA framework has been implemented with a rich-domain model approach.  By this we mean that LAVA model objects are not simply weak collections of properties, but rather feature-rich elements of the logical application architecture.   The base LAVA model objects are coupled tightly to the DAO layer and mediate access to the DAO layer from other architectural layers through an embedded MANAGER object (specific and extensible for each model object) and via custom business rules defined as methods on the model objects.</w:t>
       </w:r>
     </w:p>
     <w:p>
@@ -21171,16 +21036,16 @@
       <w:pPr>
         <w:pStyle w:val="Heading3"/>
       </w:pPr>
-      <w:bookmarkStart w:id="114" w:name="_Toc103232378"/>
-      <w:bookmarkStart w:id="115" w:name="_Toc368325208"/>
+      <w:bookmarkStart w:id="105" w:name="_Toc103232378"/>
+      <w:bookmarkStart w:id="106" w:name="_Toc368325208"/>
       <w:r>
         <w:t>Action Definition</w:t>
       </w:r>
       <w:r>
         <w:t>s</w:t>
       </w:r>
-      <w:bookmarkEnd w:id="114"/>
-      <w:bookmarkEnd w:id="115"/>
+      <w:bookmarkEnd w:id="105"/>
+      <w:bookmarkEnd w:id="106"/>
     </w:p>
     <w:p>
       <w:r>
@@ -21265,6 +21130,7 @@
         <w:ind w:left="720"/>
       </w:pPr>
       <w:r>
+        <w:lastRenderedPageBreak/>
         <w:t>http[s]://[server]:[port]/[instance name]/crms/people/caregiver/caregiver.lava</w:t>
       </w:r>
     </w:p>
@@ -21281,11 +21147,7 @@
     </w:p>
     <w:p>
       <w:r>
-        <w:t xml:space="preserve">One mechanism for providing custom functionality in a LAVA application is defining an instance specific customization of existing functionality defined within a scope.  This customization approach is initiated by defining an action that matches the action to be </w:t>
-      </w:r>
-      <w:r>
-        <w:lastRenderedPageBreak/>
-        <w:t>customized with the instance identifier changed from lava to your instance identified.  For example to initiate a customization for the caregiver action described above for the ‘demo’ instance we would define the following action:</w:t>
+        <w:t>One mechanism for providing custom functionality in a LAVA application is defining an instance specific customization of existing functionality defined within a scope.  This customization approach is initiated by defining an action that matches the action to be customized with the instance identifier changed from lava to your instance identified.  For example to initiate a customization for the caregiver action described above for the ‘demo’ instance we would define the following action:</w:t>
       </w:r>
     </w:p>
     <w:p>
@@ -21471,13 +21333,13 @@
       <w:pPr>
         <w:pStyle w:val="Heading3"/>
       </w:pPr>
-      <w:bookmarkStart w:id="116" w:name="_Toc103232379"/>
-      <w:bookmarkStart w:id="117" w:name="_Toc368325209"/>
+      <w:bookmarkStart w:id="107" w:name="_Toc103232379"/>
+      <w:bookmarkStart w:id="108" w:name="_Toc368325209"/>
       <w:r>
         <w:t>(Page) Flow Types</w:t>
       </w:r>
-      <w:bookmarkEnd w:id="116"/>
-      <w:bookmarkEnd w:id="117"/>
+      <w:bookmarkEnd w:id="107"/>
+      <w:bookmarkEnd w:id="108"/>
     </w:p>
     <w:p>
       <w:r>
@@ -21539,6 +21401,7 @@
     </w:p>
     <w:p>
       <w:r>
+        <w:lastRenderedPageBreak/>
         <w:t>The flow builder does a number of things, but primarily, it defines and registers flows (sets of pages, actions, transistions, etc)</w:t>
       </w:r>
       <w:r>
@@ -21827,6 +21690,7 @@
     <w:p/>
     <w:p>
       <w:r>
+        <w:lastRenderedPageBreak/>
         <w:t>This definition configures the actions such that all the flows available for the caregiver action (add, edit, etc.) can be launched as subflows of the patientCaregivers or projectCaregivers action flows.   What this translates into in the user interface is that you can view, edit, or delete the caregiver records displayed in lists of caregivers as shown in the screen capture below</w:t>
       </w:r>
     </w:p>
@@ -21835,7 +21699,6 @@
         <w:rPr>
           <w:noProof/>
         </w:rPr>
-        <w:lastRenderedPageBreak/>
         <w:drawing>
           <wp:inline distT="0" distB="0" distL="0" distR="0" wp14:anchorId="21BFAC9B" wp14:editId="514D81B0">
             <wp:extent cx="6508750" cy="2146300"/>
@@ -21908,7 +21771,7 @@
           <w:szCs w:val="26"/>
         </w:rPr>
       </w:pPr>
-      <w:bookmarkStart w:id="118" w:name="_Toc103232380"/>
+      <w:bookmarkStart w:id="109" w:name="_Toc103232380"/>
       <w:r>
         <w:br w:type="page"/>
       </w:r>
@@ -21917,13 +21780,13 @@
       <w:pPr>
         <w:pStyle w:val="Heading2"/>
       </w:pPr>
-      <w:bookmarkStart w:id="119" w:name="_Toc368325210"/>
+      <w:bookmarkStart w:id="110" w:name="_Toc368325210"/>
       <w:r>
         <w:lastRenderedPageBreak/>
         <w:t>Form Actions and Component Handlers</w:t>
       </w:r>
-      <w:bookmarkEnd w:id="118"/>
-      <w:bookmarkEnd w:id="119"/>
+      <w:bookmarkEnd w:id="109"/>
+      <w:bookmarkEnd w:id="110"/>
     </w:p>
     <w:p>
       <w:r>
@@ -22081,13 +21944,13 @@
       <w:pPr>
         <w:pStyle w:val="Heading3"/>
       </w:pPr>
-      <w:bookmarkStart w:id="120" w:name="_Toc103232381"/>
-      <w:bookmarkStart w:id="121" w:name="_Toc368325211"/>
+      <w:bookmarkStart w:id="111" w:name="_Toc103232381"/>
+      <w:bookmarkStart w:id="112" w:name="_Toc368325211"/>
       <w:r>
         <w:t>View Layer</w:t>
       </w:r>
-      <w:bookmarkEnd w:id="120"/>
-      <w:bookmarkEnd w:id="121"/>
+      <w:bookmarkEnd w:id="111"/>
+      <w:bookmarkEnd w:id="112"/>
     </w:p>
     <w:p>
       <w:r>
@@ -23110,13 +22973,13 @@
       <w:pPr>
         <w:pStyle w:val="Heading3"/>
       </w:pPr>
-      <w:bookmarkStart w:id="122" w:name="_Toc103232382"/>
-      <w:bookmarkStart w:id="123" w:name="_Toc368325212"/>
+      <w:bookmarkStart w:id="113" w:name="_Toc103232382"/>
+      <w:bookmarkStart w:id="114" w:name="_Toc368325212"/>
       <w:r>
         <w:t>Reports</w:t>
       </w:r>
-      <w:bookmarkEnd w:id="122"/>
-      <w:bookmarkEnd w:id="123"/>
+      <w:bookmarkEnd w:id="113"/>
+      <w:bookmarkEnd w:id="114"/>
     </w:p>
     <w:p>
       <w:r>
@@ -23199,13 +23062,13 @@
       <w:pPr>
         <w:pStyle w:val="Heading2"/>
       </w:pPr>
-      <w:bookmarkStart w:id="124" w:name="_Toc103232391"/>
-      <w:bookmarkStart w:id="125" w:name="_Toc368325213"/>
+      <w:bookmarkStart w:id="115" w:name="_Toc103232391"/>
+      <w:bookmarkStart w:id="116" w:name="_Toc368325213"/>
       <w:r>
         <w:t>Some LAVA Terminology Defined</w:t>
       </w:r>
-      <w:bookmarkEnd w:id="124"/>
-      <w:bookmarkEnd w:id="125"/>
+      <w:bookmarkEnd w:id="115"/>
+      <w:bookmarkEnd w:id="116"/>
     </w:p>
     <w:p>
       <w:r>
@@ -23362,12 +23225,12 @@
       <w:pPr>
         <w:pStyle w:val="Heading1"/>
       </w:pPr>
-      <w:bookmarkStart w:id="126" w:name="_Toc368325214"/>
+      <w:bookmarkStart w:id="117" w:name="_Toc368325214"/>
       <w:r>
         <w:lastRenderedPageBreak/>
         <w:t>Extending and Customizing</w:t>
       </w:r>
-      <w:bookmarkEnd w:id="126"/>
+      <w:bookmarkEnd w:id="117"/>
     </w:p>
     <w:p>
       <w:pPr>
@@ -23435,11 +23298,11 @@
       <w:pPr>
         <w:pStyle w:val="Heading2"/>
       </w:pPr>
-      <w:bookmarkStart w:id="127" w:name="_Toc368325215"/>
+      <w:bookmarkStart w:id="118" w:name="_Toc368325215"/>
       <w:r>
         <w:t>Instance and Scope</w:t>
       </w:r>
-      <w:bookmarkEnd w:id="127"/>
+      <w:bookmarkEnd w:id="118"/>
       <w:r>
         <w:t xml:space="preserve"> </w:t>
       </w:r>
@@ -23521,21 +23384,21 @@
       <w:pPr>
         <w:pStyle w:val="Heading2"/>
       </w:pPr>
-      <w:bookmarkStart w:id="128" w:name="_Toc368325216"/>
+      <w:bookmarkStart w:id="119" w:name="_Toc368325216"/>
       <w:r>
         <w:t>Customizing the Interface</w:t>
       </w:r>
-      <w:bookmarkEnd w:id="128"/>
+      <w:bookmarkEnd w:id="119"/>
     </w:p>
     <w:p>
       <w:pPr>
         <w:pStyle w:val="Heading3"/>
       </w:pPr>
-      <w:bookmarkStart w:id="129" w:name="_Toc368325217"/>
+      <w:bookmarkStart w:id="120" w:name="_Toc368325217"/>
       <w:r>
         <w:t>Color Scheme</w:t>
       </w:r>
-      <w:bookmarkEnd w:id="129"/>
+      <w:bookmarkEnd w:id="120"/>
     </w:p>
     <w:p>
       <w:pPr>
@@ -23572,12 +23435,12 @@
       <w:pPr>
         <w:pStyle w:val="Heading3"/>
       </w:pPr>
-      <w:bookmarkStart w:id="130" w:name="_Toc368325218"/>
+      <w:bookmarkStart w:id="121" w:name="_Toc368325218"/>
       <w:r>
         <w:lastRenderedPageBreak/>
         <w:t>Logo</w:t>
       </w:r>
-      <w:bookmarkEnd w:id="130"/>
+      <w:bookmarkEnd w:id="121"/>
     </w:p>
     <w:p>
       <w:pPr>
@@ -23622,11 +23485,11 @@
       <w:pPr>
         <w:pStyle w:val="Heading3"/>
       </w:pPr>
-      <w:bookmarkStart w:id="131" w:name="_Toc368325219"/>
+      <w:bookmarkStart w:id="122" w:name="_Toc368325219"/>
       <w:r>
         <w:t>Login Pages</w:t>
       </w:r>
-      <w:bookmarkEnd w:id="131"/>
+      <w:bookmarkEnd w:id="122"/>
     </w:p>
     <w:p>
       <w:pPr>
@@ -23656,11 +23519,11 @@
       <w:pPr>
         <w:pStyle w:val="Heading3"/>
       </w:pPr>
-      <w:bookmarkStart w:id="132" w:name="_Toc368325220"/>
+      <w:bookmarkStart w:id="123" w:name="_Toc368325220"/>
       <w:r>
         <w:t>Welcome Page</w:t>
       </w:r>
-      <w:bookmarkEnd w:id="132"/>
+      <w:bookmarkEnd w:id="123"/>
     </w:p>
     <w:p>
       <w:pPr>
@@ -23690,11 +23553,11 @@
       <w:pPr>
         <w:pStyle w:val="Heading3"/>
       </w:pPr>
-      <w:bookmarkStart w:id="133" w:name="_Toc368325221"/>
+      <w:bookmarkStart w:id="124" w:name="_Toc368325221"/>
       <w:r>
         <w:t>Footer</w:t>
       </w:r>
-      <w:bookmarkEnd w:id="133"/>
+      <w:bookmarkEnd w:id="124"/>
     </w:p>
     <w:p>
       <w:pPr>
@@ -23794,11 +23657,11 @@
       <w:pPr>
         <w:pStyle w:val="Heading3"/>
       </w:pPr>
-      <w:bookmarkStart w:id="134" w:name="_Toc368325222"/>
+      <w:bookmarkStart w:id="125" w:name="_Toc368325222"/>
       <w:r>
         <w:t>Metadata</w:t>
       </w:r>
-      <w:bookmarkEnd w:id="134"/>
+      <w:bookmarkEnd w:id="125"/>
     </w:p>
     <w:p>
       <w:pPr>
@@ -26343,11 +26206,11 @@
       <w:pPr>
         <w:pStyle w:val="Heading3"/>
       </w:pPr>
-      <w:bookmarkStart w:id="135" w:name="_Toc368325223"/>
+      <w:bookmarkStart w:id="126" w:name="_Toc368325223"/>
       <w:r>
         <w:t>Application Specific Properties</w:t>
       </w:r>
-      <w:bookmarkEnd w:id="135"/>
+      <w:bookmarkEnd w:id="126"/>
     </w:p>
     <w:p>
       <w:pPr>
@@ -26642,11 +26505,11 @@
       <w:pPr>
         <w:pStyle w:val="Heading3"/>
       </w:pPr>
-      <w:bookmarkStart w:id="136" w:name="_Toc368325224"/>
+      <w:bookmarkStart w:id="127" w:name="_Toc368325224"/>
       <w:r>
         <w:t>Property Metadata Override</w:t>
       </w:r>
-      <w:bookmarkEnd w:id="136"/>
+      <w:bookmarkEnd w:id="127"/>
     </w:p>
     <w:p>
       <w:r>
@@ -26701,11 +26564,11 @@
       <w:pPr>
         <w:pStyle w:val="Heading3"/>
       </w:pPr>
-      <w:bookmarkStart w:id="137" w:name="_Toc368325225"/>
+      <w:bookmarkStart w:id="128" w:name="_Toc368325225"/>
       <w:r>
         <w:t>Customizing Lists Based on Project</w:t>
       </w:r>
-      <w:bookmarkEnd w:id="137"/>
+      <w:bookmarkEnd w:id="128"/>
     </w:p>
     <w:p>
       <w:pPr>
@@ -27371,11 +27234,11 @@
       <w:pPr>
         <w:pStyle w:val="Heading3"/>
       </w:pPr>
-      <w:bookmarkStart w:id="138" w:name="_Toc368325226"/>
+      <w:bookmarkStart w:id="129" w:name="_Toc368325226"/>
       <w:r>
         <w:t>Customizing Enrollment Statuses</w:t>
       </w:r>
-      <w:bookmarkEnd w:id="138"/>
+      <w:bookmarkEnd w:id="129"/>
     </w:p>
     <w:p>
       <w:pPr>
@@ -28262,14 +28125,14 @@
       <w:pPr>
         <w:pStyle w:val="Heading3"/>
       </w:pPr>
-      <w:bookmarkStart w:id="139" w:name="_Toc368325227"/>
+      <w:bookmarkStart w:id="130" w:name="_Toc368325227"/>
       <w:r>
         <w:t>Defining</w:t>
       </w:r>
       <w:r>
         <w:t xml:space="preserve"> Modules (Tabs) and Sections (Sub-tabs)</w:t>
       </w:r>
-      <w:bookmarkEnd w:id="139"/>
+      <w:bookmarkEnd w:id="130"/>
     </w:p>
     <w:p>
       <w:r>
@@ -28280,11 +28143,11 @@
       <w:pPr>
         <w:pStyle w:val="Heading4"/>
       </w:pPr>
-      <w:bookmarkStart w:id="140" w:name="_Toc368325228"/>
+      <w:bookmarkStart w:id="131" w:name="_Toc368325228"/>
       <w:r>
         <w:t>Decorators</w:t>
       </w:r>
-      <w:bookmarkEnd w:id="140"/>
+      <w:bookmarkEnd w:id="131"/>
     </w:p>
     <w:p>
       <w:pPr>
@@ -28506,14 +28369,14 @@
       <w:pPr>
         <w:pStyle w:val="Heading4"/>
       </w:pPr>
-      <w:bookmarkStart w:id="141" w:name="_Toc368325229"/>
+      <w:bookmarkStart w:id="132" w:name="_Toc368325229"/>
       <w:r>
         <w:t xml:space="preserve">Module </w:t>
       </w:r>
       <w:r>
         <w:t>Tabs</w:t>
       </w:r>
-      <w:bookmarkEnd w:id="141"/>
+      <w:bookmarkEnd w:id="132"/>
     </w:p>
     <w:p>
       <w:pPr>
@@ -28914,11 +28777,11 @@
       <w:pPr>
         <w:pStyle w:val="Heading4"/>
       </w:pPr>
-      <w:bookmarkStart w:id="142" w:name="_Toc368325230"/>
+      <w:bookmarkStart w:id="133" w:name="_Toc368325230"/>
       <w:r>
         <w:t>Section Sub-tabs</w:t>
       </w:r>
-      <w:bookmarkEnd w:id="142"/>
+      <w:bookmarkEnd w:id="133"/>
     </w:p>
     <w:p>
       <w:pPr>
@@ -29389,11 +29252,11 @@
       <w:pPr>
         <w:pStyle w:val="Heading4"/>
       </w:pPr>
-      <w:bookmarkStart w:id="143" w:name="_Toc368325231"/>
+      <w:bookmarkStart w:id="134" w:name="_Toc368325231"/>
       <w:r>
         <w:t>Default Actions</w:t>
       </w:r>
-      <w:bookmarkEnd w:id="143"/>
+      <w:bookmarkEnd w:id="134"/>
     </w:p>
     <w:p>
       <w:r>
@@ -29839,11 +29702,11 @@
       <w:pPr>
         <w:pStyle w:val="Heading3"/>
       </w:pPr>
-      <w:bookmarkStart w:id="144" w:name="_Toc368325232"/>
+      <w:bookmarkStart w:id="135" w:name="_Toc368325232"/>
       <w:r>
         <w:t>Customizing Action and Reports Panel</w:t>
       </w:r>
-      <w:bookmarkEnd w:id="144"/>
+      <w:bookmarkEnd w:id="135"/>
     </w:p>
     <w:p>
       <w:r>
@@ -29958,12 +29821,12 @@
       <w:pPr>
         <w:pStyle w:val="Heading3"/>
       </w:pPr>
-      <w:bookmarkStart w:id="145" w:name="_Toc368325233"/>
+      <w:bookmarkStart w:id="136" w:name="_Toc368325233"/>
       <w:r>
         <w:lastRenderedPageBreak/>
         <w:t>Skip Logic</w:t>
       </w:r>
-      <w:bookmarkEnd w:id="145"/>
+      <w:bookmarkEnd w:id="136"/>
     </w:p>
     <w:p>
       <w:pPr>
@@ -30312,11 +30175,11 @@
       <w:pPr>
         <w:pStyle w:val="Heading2"/>
       </w:pPr>
-      <w:bookmarkStart w:id="146" w:name="_Toc368325234"/>
+      <w:bookmarkStart w:id="137" w:name="_Toc368325234"/>
       <w:r>
         <w:t>List Definition</w:t>
       </w:r>
-      <w:bookmarkEnd w:id="146"/>
+      <w:bookmarkEnd w:id="137"/>
     </w:p>
     <w:p>
       <w:r>
@@ -30661,12 +30524,12 @@
       <w:pPr>
         <w:pStyle w:val="Heading2"/>
       </w:pPr>
-      <w:bookmarkStart w:id="147" w:name="_Toc368325235"/>
+      <w:bookmarkStart w:id="138" w:name="_Toc368325235"/>
       <w:r>
         <w:lastRenderedPageBreak/>
         <w:t>Deidentified Patient Record</w:t>
       </w:r>
-      <w:bookmarkEnd w:id="147"/>
+      <w:bookmarkEnd w:id="138"/>
     </w:p>
     <w:p>
       <w:r>
@@ -30690,11 +30553,11 @@
       <w:pPr>
         <w:pStyle w:val="Heading2"/>
       </w:pPr>
-      <w:bookmarkStart w:id="148" w:name="_Toc368325236"/>
+      <w:bookmarkStart w:id="139" w:name="_Toc368325236"/>
       <w:r>
         <w:t>Customizing Entities and Actions</w:t>
       </w:r>
-      <w:bookmarkEnd w:id="148"/>
+      <w:bookmarkEnd w:id="139"/>
     </w:p>
     <w:p>
       <w:r>
@@ -30904,12 +30767,12 @@
       <w:pPr>
         <w:pStyle w:val="Heading3"/>
       </w:pPr>
-      <w:bookmarkStart w:id="149" w:name="_Toc368325237"/>
+      <w:bookmarkStart w:id="140" w:name="_Toc368325237"/>
       <w:r>
         <w:lastRenderedPageBreak/>
         <w:t>Instance Customization</w:t>
       </w:r>
-      <w:bookmarkEnd w:id="149"/>
+      <w:bookmarkEnd w:id="140"/>
     </w:p>
     <w:p>
       <w:r>
@@ -31163,12 +31026,12 @@
       <w:pPr>
         <w:pStyle w:val="Heading3"/>
       </w:pPr>
-      <w:bookmarkStart w:id="150" w:name="_Toc368325238"/>
+      <w:bookmarkStart w:id="141" w:name="_Toc368325238"/>
       <w:r>
         <w:lastRenderedPageBreak/>
         <w:t>Patient Entity Instance Customization</w:t>
       </w:r>
-      <w:bookmarkEnd w:id="150"/>
+      <w:bookmarkEnd w:id="141"/>
     </w:p>
     <w:p>
       <w:r>
@@ -32777,12 +32640,12 @@
       <w:pPr>
         <w:pStyle w:val="Heading3"/>
       </w:pPr>
-      <w:bookmarkStart w:id="151" w:name="_Toc368325239"/>
+      <w:bookmarkStart w:id="142" w:name="_Toc368325239"/>
       <w:r>
         <w:lastRenderedPageBreak/>
         <w:t>Visit and EnrollmentStatus Entity Instance Customization</w:t>
       </w:r>
-      <w:bookmarkEnd w:id="151"/>
+      <w:bookmarkEnd w:id="142"/>
     </w:p>
     <w:p>
       <w:r>
@@ -35438,14 +35301,14 @@
       <w:pPr>
         <w:pStyle w:val="Heading3"/>
       </w:pPr>
-      <w:bookmarkStart w:id="152" w:name="_Toc368325240"/>
+      <w:bookmarkStart w:id="143" w:name="_Toc368325240"/>
       <w:r>
         <w:t xml:space="preserve">Entity </w:t>
       </w:r>
       <w:r>
         <w:t>Dynamic Customization</w:t>
       </w:r>
-      <w:bookmarkEnd w:id="152"/>
+      <w:bookmarkEnd w:id="143"/>
     </w:p>
     <w:p>
       <w:pPr>
@@ -36339,11 +36202,11 @@
       <w:pPr>
         <w:pStyle w:val="Heading3"/>
       </w:pPr>
-      <w:bookmarkStart w:id="153" w:name="_Toc368325241"/>
+      <w:bookmarkStart w:id="144" w:name="_Toc368325241"/>
       <w:r>
         <w:t>Visit and EnrollmentStatus Entity Dynamic Customization</w:t>
       </w:r>
-      <w:bookmarkEnd w:id="153"/>
+      <w:bookmarkEnd w:id="144"/>
     </w:p>
     <w:p>
       <w:r>
@@ -38213,7 +38076,7 @@
       <w:pPr>
         <w:pStyle w:val="Heading3"/>
       </w:pPr>
-      <w:bookmarkStart w:id="154" w:name="_Toc368325242"/>
+      <w:bookmarkStart w:id="145" w:name="_Toc368325242"/>
       <w:r>
         <w:t xml:space="preserve">Entity </w:t>
       </w:r>
@@ -38226,7 +38089,7 @@
       <w:r>
         <w:t>Default Values</w:t>
       </w:r>
-      <w:bookmarkEnd w:id="154"/>
+      <w:bookmarkEnd w:id="145"/>
     </w:p>
     <w:p>
       <w:pPr>
@@ -38687,12 +38550,12 @@
       <w:pPr>
         <w:pStyle w:val="Heading1"/>
       </w:pPr>
-      <w:bookmarkStart w:id="155" w:name="_Toc368325243"/>
+      <w:bookmarkStart w:id="146" w:name="_Toc368325243"/>
       <w:r>
         <w:lastRenderedPageBreak/>
         <w:t>Instruments</w:t>
       </w:r>
-      <w:bookmarkEnd w:id="155"/>
+      <w:bookmarkEnd w:id="146"/>
     </w:p>
     <w:p>
       <w:r>
@@ -38715,11 +38578,11 @@
       <w:pPr>
         <w:pStyle w:val="Heading2"/>
       </w:pPr>
-      <w:bookmarkStart w:id="156" w:name="_Toc368325244"/>
+      <w:bookmarkStart w:id="147" w:name="_Toc368325244"/>
       <w:r>
         <w:t>Instrument Creation</w:t>
       </w:r>
-      <w:bookmarkEnd w:id="156"/>
+      <w:bookmarkEnd w:id="147"/>
     </w:p>
     <w:p>
       <w:r>
@@ -38835,7 +38698,19 @@
           <w:rFonts w:cs="Arial"/>
         </w:rPr>
         <w:br/>
-        <w:t>/lava-crms/development/instruments/. All data filled out in this form will be inserted into the datadictionary table. The purpose of filling this out completely is two-fold:</w:t>
+        <w:t xml:space="preserve">/lava-crms/development/instruments/. </w:t>
+      </w:r>
+      <w:r>
+        <w:rPr>
+          <w:rFonts w:cs="Arial"/>
+        </w:rPr>
+        <w:t xml:space="preserve">You could copy this file to a working directory for your new instrument and rename it, e.g. datadictionary_sf36.xlsx. </w:t>
+      </w:r>
+      <w:r>
+        <w:rPr>
+          <w:rFonts w:cs="Arial"/>
+        </w:rPr>
+        <w:t>All data filled out in this form will be inserted into the datadictionary table. The purpose of filling this out completely is two-fold:</w:t>
       </w:r>
     </w:p>
     <w:p>
@@ -38865,11 +38740,8 @@
         </w:numPr>
       </w:pPr>
       <w:r>
-        <w:t xml:space="preserve">The datadictionary table forms the basis for the data dictionary of all LAVA variables. A data dictionary can be generated from the table and made available for LAVA users. A </w:t>
-      </w:r>
-      <w:r>
         <w:lastRenderedPageBreak/>
-        <w:t>LAVA Query data object could be created for the data dictionary so that users could always have access to the most up-to-date variable definitions.</w:t>
+        <w:t>The datadictionary table forms the basis for the data dictionary of all LAVA variables. A data dictionary can be generated from the table and made available for LAVA users. A LAVA Query data object could be created for the data dictionary so that users could always have access to the most up-to-date variable definitions.</w:t>
       </w:r>
     </w:p>
     <w:p>
@@ -39362,10 +39234,7 @@
               <w:t>can column be null</w:t>
             </w:r>
             <w:r>
-              <w:t xml:space="preserve">; </w:t>
-            </w:r>
-            <w:r>
-              <w:t>1=Yes; 0=No</w:t>
+              <w:t>; 1=Yes; 0=No</w:t>
             </w:r>
           </w:p>
         </w:tc>
@@ -39463,7 +39332,19 @@
         <w:t>olumn</w:t>
       </w:r>
       <w:r>
-        <w:t xml:space="preserve"> C of datadictionary_template.xlxs </w:t>
+        <w:t xml:space="preserve"> C of </w:t>
+      </w:r>
+      <w:r>
+        <w:t xml:space="preserve">the </w:t>
+      </w:r>
+      <w:r>
+        <w:t>datadictionary</w:t>
+      </w:r>
+      <w:r>
+        <w:t xml:space="preserve"> </w:t>
+      </w:r>
+      <w:r>
+        <w:t xml:space="preserve">xlxs </w:t>
       </w:r>
       <w:r>
         <w:t xml:space="preserve">has all the INSERT statements needed to insert your data into the datadictionary table. </w:t>
@@ -39535,6 +39416,7 @@
         </w:numPr>
       </w:pPr>
       <w:r>
+        <w:lastRenderedPageBreak/>
         <w:t>util_tablekeys</w:t>
       </w:r>
       <w:r>
@@ -39550,7 +39432,6 @@
         <w:ind w:left="360"/>
       </w:pPr>
       <w:r>
-        <w:lastRenderedPageBreak/>
         <w:t>Using the syntax generated from these two stored procedures, execute it on your dev database.</w:t>
       </w:r>
       <w:r>
@@ -39895,13 +39776,7 @@
               <w:t>see createField.tag documentation</w:t>
             </w:r>
             <w:r>
-              <w:t xml:space="preserve"> </w:t>
-            </w:r>
-            <w:r>
-              <w:t xml:space="preserve">and source </w:t>
-            </w:r>
-            <w:r>
-              <w:t>for more info.</w:t>
+              <w:t xml:space="preserve"> and source for more info.</w:t>
             </w:r>
           </w:p>
           <w:p>
@@ -40165,13 +40040,7 @@
               <w:ind w:left="0"/>
             </w:pPr>
             <w:r>
-              <w:t xml:space="preserve">otherwise if it is an </w:t>
-            </w:r>
-            <w:r>
-              <w:t>editable</w:t>
-            </w:r>
-            <w:r>
-              <w:t xml:space="preserve"> field and ‘r’ does not apply, use ‘i’ </w:t>
+              <w:t xml:space="preserve">otherwise if it is an editable field and ‘r’ does not apply, use ‘i’ </w:t>
             </w:r>
           </w:p>
           <w:p>
@@ -40252,7 +40121,19 @@
               <w:t xml:space="preserve">rs of the data_values column in </w:t>
             </w:r>
             <w:r>
-              <w:t>datadictionary_template.xlxs</w:t>
+              <w:t xml:space="preserve">the </w:t>
+            </w:r>
+            <w:r>
+              <w:t>datadictionary</w:t>
+            </w:r>
+            <w:r>
+              <w:t xml:space="preserve"> </w:t>
+            </w:r>
+            <w:r>
+              <w:t>xl</w:t>
+            </w:r>
+            <w:r>
+              <w:t>sx</w:t>
             </w:r>
             <w:r>
               <w:t>, as a reminder of what list to use. you need to replace this text with a list.</w:t>
@@ -40428,10 +40309,31 @@
               <w:t xml:space="preserve">in </w:t>
             </w:r>
             <w:r>
+              <w:t xml:space="preserve">the </w:t>
+            </w:r>
+            <w:r>
               <w:rPr>
                 <w:rFonts w:cs="Arial"/>
               </w:rPr>
-              <w:t>datadictionary_template.xlxs</w:t>
+              <w:t>datadictionary</w:t>
+            </w:r>
+            <w:r>
+              <w:rPr>
+                <w:rFonts w:cs="Arial"/>
+              </w:rPr>
+              <w:t xml:space="preserve"> </w:t>
+            </w:r>
+            <w:r>
+              <w:rPr>
+                <w:rFonts w:cs="Arial"/>
+              </w:rPr>
+              <w:t>xls</w:t>
+            </w:r>
+            <w:r>
+              <w:rPr>
+                <w:rFonts w:cs="Arial"/>
+              </w:rPr>
+              <w:t>x</w:t>
             </w:r>
             <w:r>
               <w:rPr>
@@ -40542,10 +40444,7 @@
               <w:t xml:space="preserve"> is</w:t>
             </w:r>
             <w:r>
-              <w:t xml:space="preserve"> </w:t>
-            </w:r>
-            <w:r>
-              <w:t xml:space="preserve">the same as the </w:t>
+              <w:t xml:space="preserve"> the same as the </w:t>
             </w:r>
             <w:r>
               <w:t xml:space="preserve">prop_description column </w:t>
@@ -40554,10 +40453,13 @@
               <w:t xml:space="preserve">in </w:t>
             </w:r>
             <w:r>
+              <w:t xml:space="preserve">the </w:t>
+            </w:r>
+            <w:r>
               <w:rPr>
                 <w:rFonts w:cs="Arial"/>
               </w:rPr>
-              <w:t>datadictionary_template.xlxs</w:t>
+              <w:t>datadictionary</w:t>
             </w:r>
             <w:r>
               <w:rPr>
@@ -40569,7 +40471,25 @@
               <w:rPr>
                 <w:rFonts w:cs="Arial"/>
               </w:rPr>
-              <w:t>(the streamlined creation scripts</w:t>
+              <w:t>xl</w:t>
+            </w:r>
+            <w:r>
+              <w:rPr>
+                <w:rFonts w:cs="Arial"/>
+              </w:rPr>
+              <w:t>s</w:t>
+            </w:r>
+            <w:r>
+              <w:rPr>
+                <w:rFonts w:cs="Arial"/>
+              </w:rPr>
+              <w:t>x</w:t>
+            </w:r>
+            <w:r>
+              <w:rPr>
+                <w:rFonts w:cs="Arial"/>
+              </w:rPr>
+              <w:t xml:space="preserve"> (the streamlined creation scripts</w:t>
             </w:r>
             <w:r>
               <w:rPr>
@@ -40689,10 +40609,7 @@
               <w:t xml:space="preserve"> for more info.</w:t>
             </w:r>
             <w:r>
-              <w:t xml:space="preserve"> </w:t>
-            </w:r>
-            <w:r>
-              <w:t xml:space="preserve">this the same as the </w:t>
+              <w:t xml:space="preserve"> this the same as the </w:t>
             </w:r>
             <w:r>
               <w:t>db_datalength</w:t>
@@ -40701,10 +40618,31 @@
               <w:t xml:space="preserve"> column in </w:t>
             </w:r>
             <w:r>
+              <w:t xml:space="preserve">the </w:t>
+            </w:r>
+            <w:r>
               <w:rPr>
                 <w:rFonts w:cs="Arial"/>
               </w:rPr>
-              <w:t>datadictionary_template.xlxs</w:t>
+              <w:t>datadictionary</w:t>
+            </w:r>
+            <w:r>
+              <w:rPr>
+                <w:rFonts w:cs="Arial"/>
+              </w:rPr>
+              <w:t xml:space="preserve"> </w:t>
+            </w:r>
+            <w:r>
+              <w:rPr>
+                <w:rFonts w:cs="Arial"/>
+              </w:rPr>
+              <w:t>xl</w:t>
+            </w:r>
+            <w:r>
+              <w:rPr>
+                <w:rFonts w:cs="Arial"/>
+              </w:rPr>
+              <w:t>sx</w:t>
             </w:r>
             <w:r>
               <w:rPr>
@@ -40944,19 +40882,7 @@
         <w:ind w:left="360"/>
       </w:pPr>
       <w:r>
-        <w:t xml:space="preserve">The output file </w:t>
-      </w:r>
-      <w:r>
-        <w:t xml:space="preserve">(gen_sf36.txt in this example, </w:t>
-      </w:r>
-      <w:r>
-        <w:t xml:space="preserve">gen_code.sql </w:t>
-      </w:r>
-      <w:r>
-        <w:t xml:space="preserve">in the streamlined scripts instructions) </w:t>
-      </w:r>
-      <w:r>
-        <w:t xml:space="preserve">contains “code” to be used in the creation of </w:t>
+        <w:t xml:space="preserve">The output file (gen_sf36.txt in this example, gen_code.sql in the streamlined scripts instructions) contains “code” to be used in the creation of </w:t>
       </w:r>
       <w:r>
         <w:t>the instrument and will be used in Step 11) below.</w:t>
@@ -41126,14 +41052,14 @@
       <w:pPr>
         <w:pStyle w:val="Heading3"/>
       </w:pPr>
-      <w:bookmarkStart w:id="157" w:name="_Toc368325245"/>
+      <w:bookmarkStart w:id="148" w:name="_Toc368325245"/>
       <w:r>
         <w:t xml:space="preserve">Streamlined </w:t>
       </w:r>
       <w:r>
         <w:t>Creation Scripts</w:t>
       </w:r>
-      <w:bookmarkEnd w:id="157"/>
+      <w:bookmarkEnd w:id="148"/>
     </w:p>
     <w:p>
       <w:pPr>
@@ -41205,10 +41131,16 @@
         <w:t>completing</w:t>
       </w:r>
       <w:r>
-        <w:t xml:space="preserve"> Step 1) above to populate the datadictionary_template.xlsx</w:t>
-      </w:r>
-      <w:r>
-        <w:t>.</w:t>
+        <w:t xml:space="preserve"> Step 1) above to populate the datadictionary</w:t>
+      </w:r>
+      <w:r>
+        <w:t xml:space="preserve"> </w:t>
+      </w:r>
+      <w:r>
+        <w:t>xlsx</w:t>
+      </w:r>
+      <w:r>
+        <w:t xml:space="preserve"> file for your new instrument.</w:t>
       </w:r>
     </w:p>
     <w:p>
@@ -41255,7 +41187,13 @@
         <w:t>a specific instrument called ‘SCQ’</w:t>
       </w:r>
       <w:r>
-        <w:t>, along with the output files generated by the scripts and a populated datadictionary_template.xlsx.</w:t>
+        <w:t>, along with the output files generated by the scripts and a populated datadictionary_</w:t>
+      </w:r>
+      <w:r>
+        <w:t>scq</w:t>
+      </w:r>
+      <w:r>
+        <w:t>.xlsx.</w:t>
       </w:r>
     </w:p>
     <w:p>
@@ -41266,10 +41204,7 @@
         <w:t>/la</w:t>
       </w:r>
       <w:r>
-        <w:t>va-crms/development/instruments</w:t>
-      </w:r>
-      <w:r>
-        <w:t>/</w:t>
+        <w:t>va-crms/development/instruments/</w:t>
       </w:r>
       <w:r>
         <w:t>example</w:t>
@@ -41398,17 +41333,25 @@
         <w:t>ing</w:t>
       </w:r>
       <w:r>
-        <w:t xml:space="preserve"> in </w:t>
-      </w:r>
-      <w:r>
-        <w:t>c</w:t>
+        <w:t xml:space="preserve"> in c</w:t>
       </w:r>
       <w:r>
         <w:t>olumn</w:t>
       </w:r>
       <w:r>
-        <w:t xml:space="preserve"> C of datadictionary_template.xlxs</w:t>
-      </w:r>
+        <w:t xml:space="preserve"> C of </w:t>
+      </w:r>
+      <w:r>
+        <w:t xml:space="preserve">the </w:t>
+      </w:r>
+      <w:r>
+        <w:t>datadictionary</w:t>
+      </w:r>
+      <w:r>
+        <w:t xml:space="preserve"> xlsx</w:t>
+      </w:r>
+      <w:bookmarkStart w:id="149" w:name="_GoBack"/>
+      <w:bookmarkEnd w:id="149"/>
       <w:r>
         <w:t xml:space="preserve"> </w:t>
       </w:r>
@@ -41550,6 +41493,7 @@
         <w:pStyle w:val="code"/>
       </w:pPr>
       <w:r>
+        <w:lastRenderedPageBreak/>
         <w:t>Following execution of 3_insert_metadata.sql and prior to executing 4_gen_code.sql</w:t>
       </w:r>
       <w:r>
@@ -41564,7 +41508,6 @@
         <w:pStyle w:val="code"/>
       </w:pPr>
       <w:r>
-        <w:lastRenderedPageBreak/>
         <w:t xml:space="preserve">select * from viewproperty where </w:t>
       </w:r>
       <w:r>
@@ -41880,6 +41823,7 @@
         </w:numPr>
       </w:pPr>
       <w:r>
+        <w:lastRenderedPageBreak/>
         <w:t>Java model class with properties and getRequiredResultField method. After the properties are copied &amp; pasted to a Java class, the Eclipse Source generation can be used to “Generate Getters and Setters” for the properties</w:t>
       </w:r>
     </w:p>
@@ -41906,7 +41850,6 @@
         <w:rPr>
           <w:rFonts w:cs="Arial"/>
         </w:rPr>
-        <w:lastRenderedPageBreak/>
         <w:t>note: t</w:t>
       </w:r>
       <w:r>
@@ -42157,21 +42100,58 @@
         <w:ind w:left="360"/>
       </w:pPr>
       <w:r>
-        <w:t>properties with style ‘date’ can not be required because the standard error and skip codes can not be assigned to this data type, so do not include these in the getRequiredResultFields method</w:t>
-      </w:r>
-    </w:p>
-    <w:p>
-      <w:pPr>
-        <w:pStyle w:val="code"/>
+        <w:t xml:space="preserve">properties with style ‘date’ </w:t>
+      </w:r>
+      <w:r>
+        <w:t xml:space="preserve">should </w:t>
+      </w:r>
+      <w:r>
+        <w:t xml:space="preserve">not be required </w:t>
+      </w:r>
+      <w:r>
+        <w:t xml:space="preserve">unless guaranteed to have a value </w:t>
+      </w:r>
+      <w:r>
+        <w:t>because the standard error and skip codes can not be assigned to this data type, so do not include these in the getRequiredResultFields method</w:t>
+      </w:r>
+      <w:r>
+        <w:t xml:space="preserve"> (these properties still have context ‘r’ because they are instrument result fields and should be compared in instrument double enter)</w:t>
+      </w:r>
+    </w:p>
+    <w:p>
+      <w:pPr>
+        <w:pStyle w:val="code"/>
+        <w:tabs>
+          <w:tab w:val="clear" w:pos="360"/>
+        </w:tabs>
         <w:ind w:left="360"/>
       </w:pPr>
     </w:p>
     <w:p>
       <w:pPr>
         <w:pStyle w:val="code"/>
+        <w:tabs>
+          <w:tab w:val="clear" w:pos="360"/>
+        </w:tabs>
         <w:ind w:left="360"/>
       </w:pPr>
       <w:r>
+        <w:t>properties that are calculated fields should also be removed from getRequiredResultFields because they will not have a value until the instrument is saved</w:t>
+      </w:r>
+    </w:p>
+    <w:p>
+      <w:pPr>
+        <w:pStyle w:val="code"/>
+        <w:ind w:left="360"/>
+      </w:pPr>
+    </w:p>
+    <w:p>
+      <w:pPr>
+        <w:pStyle w:val="code"/>
+        <w:ind w:left="360"/>
+      </w:pPr>
+      <w:r>
+        <w:lastRenderedPageBreak/>
         <w:t>note: if the instrument has calculated properties, override the following method in the instrument's Java class file to do any calculations:</w:t>
       </w:r>
     </w:p>
@@ -42255,7 +42235,6 @@
         <w:ind w:left="360"/>
       </w:pPr>
       <w:r>
-        <w:lastRenderedPageBreak/>
         <w:t>Either copy &amp; paste the entire mapping output (from the very top of the code generated file to the “&lt;/hibernate-mapping&gt;”</w:t>
       </w:r>
       <w:r>
@@ -42600,7 +42579,6 @@
         <w:ind w:left="360"/>
       </w:pPr>
       <w:r>
-        <w:lastRenderedPageBreak/>
         <w:t>The actually filename is up to you, but it must be included by the APP_NAME-context.xml file in the same directory.</w:t>
       </w:r>
     </w:p>
@@ -42836,7 +42814,11 @@
         <w:t>Add a metadata record to the “instrument” table. The instrument must be in this table to appear in the</w:t>
       </w:r>
       <w:r>
-        <w:t xml:space="preserve"> “Add Instrument” dropdown list (if using the streamlined scripts this INSERT statement was generated in the gen_table.sql file</w:t>
+        <w:t xml:space="preserve"> “Add Instrument” dropdown list (if using the streamlined scripts this INSERT </w:t>
+      </w:r>
+      <w:r>
+        <w:lastRenderedPageBreak/>
+        <w:t>statement was generated in the gen_table.sql file</w:t>
       </w:r>
       <w:r>
         <w:t>, so if that was executed as directed you can skip this step</w:t>
@@ -43032,8 +43014,6 @@
         </w:rPr>
         <w:t>/load</w:t>
       </w:r>
-      <w:bookmarkStart w:id="158" w:name="_GoBack"/>
-      <w:bookmarkEnd w:id="158"/>
       <w:r>
         <w:rPr>
           <w:rFonts w:cs="Arial"/>
@@ -43053,7 +43033,7 @@
           <w:szCs w:val="26"/>
         </w:rPr>
       </w:pPr>
-      <w:bookmarkStart w:id="159" w:name="_Toc368325246"/>
+      <w:bookmarkStart w:id="150" w:name="_Toc368325246"/>
       <w:r>
         <w:br w:type="page"/>
       </w:r>
@@ -43069,7 +43049,7 @@
       <w:r>
         <w:t>Error Codes</w:t>
       </w:r>
-      <w:bookmarkEnd w:id="159"/>
+      <w:bookmarkEnd w:id="150"/>
     </w:p>
     <w:p>
       <w:r>
@@ -43104,11 +43084,11 @@
       <w:pPr>
         <w:pStyle w:val="Heading3"/>
       </w:pPr>
-      <w:bookmarkStart w:id="160" w:name="_Toc368325247"/>
+      <w:bookmarkStart w:id="151" w:name="_Toc368325247"/>
       <w:r>
         <w:t>Standard Error Codes</w:t>
       </w:r>
-      <w:bookmarkEnd w:id="160"/>
+      <w:bookmarkEnd w:id="151"/>
     </w:p>
     <w:tbl>
       <w:tblPr>
@@ -43316,14 +43296,14 @@
       <w:pPr>
         <w:pStyle w:val="Heading3"/>
       </w:pPr>
-      <w:bookmarkStart w:id="161" w:name="_Toc368325248"/>
+      <w:bookmarkStart w:id="152" w:name="_Toc368325248"/>
       <w:r>
         <w:t>Skip Error Code</w:t>
       </w:r>
       <w:r>
         <w:t>s</w:t>
       </w:r>
-      <w:bookmarkEnd w:id="161"/>
+      <w:bookmarkEnd w:id="152"/>
     </w:p>
     <w:tbl>
       <w:tblPr>
@@ -43527,7 +43507,7 @@
       <w:pPr>
         <w:pStyle w:val="Heading2"/>
       </w:pPr>
-      <w:bookmarkStart w:id="162" w:name="_Toc368325249"/>
+      <w:bookmarkStart w:id="153" w:name="_Toc368325249"/>
       <w:r>
         <w:lastRenderedPageBreak/>
         <w:t xml:space="preserve">Instrument </w:t>
@@ -43535,7 +43515,7 @@
       <w:r>
         <w:t>Skip Logic</w:t>
       </w:r>
-      <w:bookmarkEnd w:id="162"/>
+      <w:bookmarkEnd w:id="153"/>
     </w:p>
     <w:p>
       <w:pPr>
@@ -44484,11 +44464,11 @@
       <w:pPr>
         <w:pStyle w:val="Heading2"/>
       </w:pPr>
-      <w:bookmarkStart w:id="163" w:name="_Toc368325250"/>
+      <w:bookmarkStart w:id="154" w:name="_Toc368325250"/>
       <w:r>
         <w:t>Creating Visit Instrument Prototypes</w:t>
       </w:r>
-      <w:bookmarkEnd w:id="163"/>
+      <w:bookmarkEnd w:id="154"/>
     </w:p>
     <w:p>
       <w:r>
@@ -45269,7 +45249,7 @@
       <w:pPr>
         <w:pStyle w:val="Heading2"/>
       </w:pPr>
-      <w:bookmarkStart w:id="164" w:name="_Toc368325251"/>
+      <w:bookmarkStart w:id="155" w:name="_Toc368325251"/>
     </w:p>
     <w:p>
       <w:pPr>
@@ -45278,7 +45258,7 @@
       <w:r>
         <w:t>Calculations</w:t>
       </w:r>
-      <w:bookmarkEnd w:id="164"/>
+      <w:bookmarkEnd w:id="155"/>
     </w:p>
     <w:p>
       <w:r>
@@ -45336,7 +45316,7 @@
       <w:pPr>
         <w:pStyle w:val="Heading2"/>
       </w:pPr>
-      <w:bookmarkStart w:id="165" w:name="_Toc368325252"/>
+      <w:bookmarkStart w:id="156" w:name="_Toc368325252"/>
     </w:p>
     <w:p>
       <w:pPr>
@@ -45345,7 +45325,7 @@
       <w:r>
         <w:t>Data Double Entry</w:t>
       </w:r>
-      <w:bookmarkEnd w:id="165"/>
+      <w:bookmarkEnd w:id="156"/>
     </w:p>
     <w:p>
       <w:r>
@@ -45564,11 +45544,11 @@
       <w:pPr>
         <w:pStyle w:val="Heading2"/>
       </w:pPr>
-      <w:bookmarkStart w:id="166" w:name="_Toc368325253"/>
+      <w:bookmarkStart w:id="157" w:name="_Toc368325253"/>
       <w:r>
         <w:t>Data Review</w:t>
       </w:r>
-      <w:bookmarkEnd w:id="166"/>
+      <w:bookmarkEnd w:id="157"/>
     </w:p>
     <w:p>
       <w:r>
@@ -45642,11 +45622,11 @@
       <w:pPr>
         <w:pStyle w:val="Heading2"/>
       </w:pPr>
-      <w:bookmarkStart w:id="167" w:name="_Toc368325254"/>
+      <w:bookmarkStart w:id="158" w:name="_Toc368325254"/>
       <w:r>
         <w:t>Customizing Instrument Status</w:t>
       </w:r>
-      <w:bookmarkEnd w:id="167"/>
+      <w:bookmarkEnd w:id="158"/>
     </w:p>
     <w:p>
       <w:r>
@@ -45825,14 +45805,14 @@
       <w:pPr>
         <w:pStyle w:val="Heading2"/>
       </w:pPr>
-      <w:bookmarkStart w:id="168" w:name="_Toc368325255"/>
+      <w:bookmarkStart w:id="159" w:name="_Toc368325255"/>
       <w:r>
         <w:t>Cus</w:t>
       </w:r>
       <w:r>
         <w:t>tomizing NACC UDS Patient ID</w:t>
       </w:r>
-      <w:bookmarkEnd w:id="168"/>
+      <w:bookmarkEnd w:id="159"/>
     </w:p>
     <w:p>
       <w:r>
@@ -46243,7 +46223,7 @@
       <w:rPr>
         <w:noProof/>
       </w:rPr>
-      <w:t>111</w:t>
+      <w:t>105</w:t>
     </w:r>
     <w:r>
       <w:rPr>
@@ -53078,6 +53058,7 @@
   <w:style w:type="character" w:default="1" w:styleId="DefaultParagraphFont">
     <w:name w:val="Default Paragraph Font"/>
     <w:uiPriority w:val="1"/>
+    <w:semiHidden/>
     <w:unhideWhenUsed/>
   </w:style>
   <w:style w:type="table" w:default="1" w:styleId="TableNormal">
@@ -54205,7 +54186,7 @@
 </file>
 
 <file path=customXml/itemProps1.xml><?xml version="1.0" encoding="utf-8"?>
-<ds:datastoreItem xmlns:ds="http://schemas.openxmlformats.org/officeDocument/2006/customXml" ds:itemID="{7C546A1E-ED3B-4E95-88FC-2968B1A7A087}">
+<ds:datastoreItem xmlns:ds="http://schemas.openxmlformats.org/officeDocument/2006/customXml" ds:itemID="{B79381CA-46BD-457D-AC36-E06B2CD78BB0}">
   <ds:schemaRefs>
     <ds:schemaRef ds:uri="http://schemas.openxmlformats.org/officeDocument/2006/bibliography"/>
   </ds:schemaRefs>

</xml_diff>